<commit_message>
Controlled Substances Forms Updates
</commit_message>
<xml_diff>
--- a/controlled_substances/checklist_I_registration.docx
+++ b/controlled_substances/checklist_I_registration.docx
@@ -1,6 +1,6 @@
 
 <file path=word/document.xml><?xml version="1.0" encoding="utf-8"?>
-<w:document xmlns:ve="http://schemas.openxmlformats.org/markup-compatibility/2006" xmlns:o="urn:schemas-microsoft-com:office:office" xmlns:r="http://schemas.openxmlformats.org/officeDocument/2006/relationships" xmlns:m="http://schemas.openxmlformats.org/officeDocument/2006/math" xmlns:v="urn:schemas-microsoft-com:vml" xmlns:wp="http://schemas.openxmlformats.org/drawingml/2006/wordprocessingDrawing" xmlns:w10="urn:schemas-microsoft-com:office:word" xmlns:w="http://schemas.openxmlformats.org/wordprocessingml/2006/main" xmlns:wne="http://schemas.microsoft.com/office/word/2006/wordml">
+<w:document xmlns:wpc="http://schemas.microsoft.com/office/word/2010/wordprocessingCanvas" xmlns:mc="http://schemas.openxmlformats.org/markup-compatibility/2006" xmlns:o="urn:schemas-microsoft-com:office:office" xmlns:r="http://schemas.openxmlformats.org/officeDocument/2006/relationships" xmlns:m="http://schemas.openxmlformats.org/officeDocument/2006/math" xmlns:v="urn:schemas-microsoft-com:vml" xmlns:wp14="http://schemas.microsoft.com/office/word/2010/wordprocessingDrawing" xmlns:wp="http://schemas.openxmlformats.org/drawingml/2006/wordprocessingDrawing" xmlns:w10="urn:schemas-microsoft-com:office:word" xmlns:w="http://schemas.openxmlformats.org/wordprocessingml/2006/main" xmlns:w14="http://schemas.microsoft.com/office/word/2010/wordml" xmlns:wpg="http://schemas.microsoft.com/office/word/2010/wordprocessingGroup" xmlns:wpi="http://schemas.microsoft.com/office/word/2010/wordprocessingInk" xmlns:wne="http://schemas.microsoft.com/office/word/2006/wordml" xmlns:wps="http://schemas.microsoft.com/office/word/2010/wordprocessingShape" mc:Ignorable="w14 wp14">
   <w:body>
     <w:p>
       <w:pPr>
@@ -71,13 +71,15 @@
         </w:rPr>
         <w:t xml:space="preserve"> Controlled Substances</w:t>
       </w:r>
+      <w:bookmarkStart w:id="0" w:name="_GoBack"/>
+      <w:bookmarkEnd w:id="0"/>
     </w:p>
     <w:p/>
     <w:tbl>
       <w:tblPr>
         <w:tblStyle w:val="TableGrid"/>
         <w:tblW w:w="0" w:type="auto"/>
-        <w:tblLook w:val="04A0"/>
+        <w:tblLook w:val="04A0" w:firstRow="1" w:lastRow="0" w:firstColumn="1" w:lastColumn="0" w:noHBand="0" w:noVBand="1"/>
       </w:tblPr>
       <w:tblGrid>
         <w:gridCol w:w="918"/>
@@ -189,6 +191,218 @@
           <w:p>
             <w:pPr>
               <w:spacing w:line="276" w:lineRule="auto"/>
+            </w:pPr>
+            <w:r>
+              <w:t>Apply for a DEA Registration</w:t>
+            </w:r>
+          </w:p>
+        </w:tc>
+      </w:tr>
+      <w:tr>
+        <w:tc>
+          <w:tcPr>
+            <w:tcW w:w="918" w:type="dxa"/>
+          </w:tcPr>
+          <w:p>
+            <w:pPr>
+              <w:spacing w:line="276" w:lineRule="auto"/>
+            </w:pPr>
+          </w:p>
+        </w:tc>
+        <w:tc>
+          <w:tcPr>
+            <w:tcW w:w="8658" w:type="dxa"/>
+          </w:tcPr>
+          <w:tbl>
+            <w:tblPr>
+              <w:tblStyle w:val="TableGrid"/>
+              <w:tblW w:w="0" w:type="auto"/>
+              <w:tblLook w:val="04A0" w:firstRow="1" w:lastRow="0" w:firstColumn="1" w:lastColumn="0" w:noHBand="0" w:noVBand="1"/>
+            </w:tblPr>
+            <w:tblGrid>
+              <w:gridCol w:w="787"/>
+              <w:gridCol w:w="7645"/>
+            </w:tblGrid>
+            <w:tr>
+              <w:tc>
+                <w:tcPr>
+                  <w:tcW w:w="787" w:type="dxa"/>
+                </w:tcPr>
+                <w:p>
+                  <w:pPr>
+                    <w:spacing w:line="276" w:lineRule="auto"/>
+                  </w:pPr>
+                </w:p>
+              </w:tc>
+              <w:tc>
+                <w:tcPr>
+                  <w:tcW w:w="7645" w:type="dxa"/>
+                </w:tcPr>
+                <w:p>
+                  <w:pPr>
+                    <w:spacing w:line="276" w:lineRule="auto"/>
+                  </w:pPr>
+                  <w:r>
+                    <w:t xml:space="preserve">Complete </w:t>
+                  </w:r>
+                  <w:r>
+                    <w:t xml:space="preserve">paper </w:t>
+                  </w:r>
+                  <w:r>
+                    <w:t xml:space="preserve">application (Form 225) at </w:t>
+                  </w:r>
+                  <w:r>
+                    <w:t>http://www.deadiversion.usdoj.gov/drugreg/reg_apps/pdf_apps.htm</w:t>
+                  </w:r>
+                </w:p>
+                <w:p>
+                  <w:pPr>
+                    <w:spacing w:line="276" w:lineRule="auto"/>
+                  </w:pPr>
+                  <w:r>
+                    <w:t>Sample form is available in Manual</w:t>
+                  </w:r>
+                </w:p>
+              </w:tc>
+            </w:tr>
+            <w:tr>
+              <w:tc>
+                <w:tcPr>
+                  <w:tcW w:w="787" w:type="dxa"/>
+                </w:tcPr>
+                <w:p>
+                  <w:pPr>
+                    <w:spacing w:line="276" w:lineRule="auto"/>
+                  </w:pPr>
+                </w:p>
+              </w:tc>
+              <w:tc>
+                <w:tcPr>
+                  <w:tcW w:w="7645" w:type="dxa"/>
+                </w:tcPr>
+                <w:p>
+                  <w:pPr>
+                    <w:spacing w:line="276" w:lineRule="auto"/>
+                  </w:pPr>
+                  <w:r>
+                    <w:t>Apply for “Individual Registration”</w:t>
+                  </w:r>
+                </w:p>
+              </w:tc>
+            </w:tr>
+            <w:tr>
+              <w:tc>
+                <w:tcPr>
+                  <w:tcW w:w="787" w:type="dxa"/>
+                </w:tcPr>
+                <w:p>
+                  <w:pPr>
+                    <w:spacing w:line="276" w:lineRule="auto"/>
+                  </w:pPr>
+                </w:p>
+              </w:tc>
+              <w:tc>
+                <w:tcPr>
+                  <w:tcW w:w="7645" w:type="dxa"/>
+                </w:tcPr>
+                <w:p>
+                  <w:pPr>
+                    <w:spacing w:line="276" w:lineRule="auto"/>
+                  </w:pPr>
+                  <w:r>
+                    <w:t>Use Sample Form as a guide for sections 1, 2, and 6</w:t>
+                  </w:r>
+                </w:p>
+              </w:tc>
+            </w:tr>
+            <w:tr>
+              <w:tc>
+                <w:tcPr>
+                  <w:tcW w:w="787" w:type="dxa"/>
+                </w:tcPr>
+                <w:p>
+                  <w:pPr>
+                    <w:spacing w:line="276" w:lineRule="auto"/>
+                  </w:pPr>
+                </w:p>
+              </w:tc>
+              <w:tc>
+                <w:tcPr>
+                  <w:tcW w:w="7645" w:type="dxa"/>
+                </w:tcPr>
+                <w:p>
+                  <w:pPr>
+                    <w:spacing w:line="276" w:lineRule="auto"/>
+                  </w:pPr>
+                  <w:r>
+                    <w:t>Skip Section 7</w:t>
+                  </w:r>
+                </w:p>
+              </w:tc>
+            </w:tr>
+            <w:tr>
+              <w:tc>
+                <w:tcPr>
+                  <w:tcW w:w="787" w:type="dxa"/>
+                </w:tcPr>
+                <w:p>
+                  <w:pPr>
+                    <w:spacing w:line="276" w:lineRule="auto"/>
+                  </w:pPr>
+                </w:p>
+              </w:tc>
+              <w:tc>
+                <w:tcPr>
+                  <w:tcW w:w="7645" w:type="dxa"/>
+                </w:tcPr>
+                <w:p>
+                  <w:pPr>
+                    <w:spacing w:line="276" w:lineRule="auto"/>
+                  </w:pPr>
+                  <w:r>
+                    <w:t xml:space="preserve">Send signed paper application and </w:t>
+                  </w:r>
+                  <w:r>
+                    <w:rPr>
+                      <w:b/>
+                    </w:rPr>
+                    <w:t>all required attachments</w:t>
+                  </w:r>
+                  <w:r>
+                    <w:t xml:space="preserve"> to:  controlsub@vcu.edu.  Following signature by the Authorized Official in Section 6, the application will be sent to the U.S. Department of Justice in Springfield, VA</w:t>
+                  </w:r>
+                </w:p>
+              </w:tc>
+            </w:tr>
+          </w:tbl>
+          <w:p>
+            <w:pPr>
+              <w:spacing w:line="276" w:lineRule="auto"/>
+            </w:pPr>
+          </w:p>
+        </w:tc>
+      </w:tr>
+      <w:tr>
+        <w:tc>
+          <w:tcPr>
+            <w:tcW w:w="918" w:type="dxa"/>
+          </w:tcPr>
+          <w:p>
+            <w:pPr>
+              <w:spacing w:line="276" w:lineRule="auto"/>
+            </w:pPr>
+          </w:p>
+        </w:tc>
+        <w:tc>
+          <w:tcPr>
+            <w:tcW w:w="8658" w:type="dxa"/>
+          </w:tcPr>
+          <w:p>
+            <w:pPr>
+              <w:spacing w:line="276" w:lineRule="auto"/>
+              <w:rPr>
+                <w:b/>
+              </w:rPr>
             </w:pPr>
             <w:r>
               <w:t xml:space="preserve">Apply for a </w:t>
@@ -197,14 +411,14 @@
               <w:rPr>
                 <w:b/>
               </w:rPr>
-              <w:t>Virginia Board of Pharmacy Controlled Substances Registration Certificate</w:t>
+              <w:t>Virginia Board of Pharmacy Controlled Substance Registration Certificate</w:t>
             </w:r>
           </w:p>
           <w:tbl>
             <w:tblPr>
               <w:tblStyle w:val="TableGrid"/>
               <w:tblW w:w="0" w:type="auto"/>
-              <w:tblLook w:val="04A0"/>
+              <w:tblLook w:val="04A0" w:firstRow="1" w:lastRow="0" w:firstColumn="1" w:lastColumn="0" w:noHBand="0" w:noVBand="1"/>
             </w:tblPr>
             <w:tblGrid>
               <w:gridCol w:w="787"/>
@@ -218,6 +432,9 @@
                 <w:p>
                   <w:pPr>
                     <w:spacing w:line="276" w:lineRule="auto"/>
+                    <w:rPr>
+                      <w:b/>
+                    </w:rPr>
                   </w:pPr>
                 </w:p>
               </w:tc>
@@ -230,21 +447,31 @@
                     <w:spacing w:line="276" w:lineRule="auto"/>
                   </w:pPr>
                   <w:r>
-                    <w:t xml:space="preserve">Fill out application form (http://www.dhp.virginia.gov/pharmacy/pharmacy_forms.htm </w:t>
-                  </w:r>
-                </w:p>
-                <w:p>
-                  <w:pPr>
-                    <w:spacing w:line="276" w:lineRule="auto"/>
-                  </w:pPr>
-                  <w:r>
-                    <w:t xml:space="preserve"> Sample </w:t>
-                  </w:r>
-                  <w:r>
-                    <w:t xml:space="preserve"> form </w:t>
-                  </w:r>
-                  <w:r>
-                    <w:t xml:space="preserve">is available in Manual </w:t>
+                    <w:t>Fill out application form</w:t>
+                  </w:r>
+                </w:p>
+                <w:p>
+                  <w:pPr>
+                    <w:spacing w:line="276" w:lineRule="auto"/>
+                  </w:pPr>
+                  <w:r>
+                    <w:t>(</w:t>
+                  </w:r>
+                  <w:hyperlink r:id="rId7" w:history="1">
+                    <w:r>
+                      <w:rPr>
+                        <w:rStyle w:val="Hyperlink"/>
+                      </w:rPr>
+                      <w:t>http://www.dhp.virginia.gov/pharmacy/pharmacy_forms.htm</w:t>
+                    </w:r>
+                  </w:hyperlink>
+                </w:p>
+                <w:p>
+                  <w:pPr>
+                    <w:spacing w:line="276" w:lineRule="auto"/>
+                  </w:pPr>
+                  <w:r>
+                    <w:t>Sample form is available in Manual</w:t>
                   </w:r>
                 </w:p>
               </w:tc>
@@ -257,6 +484,9 @@
                 <w:p>
                   <w:pPr>
                     <w:spacing w:line="276" w:lineRule="auto"/>
+                    <w:rPr>
+                      <w:b/>
+                    </w:rPr>
                   </w:pPr>
                 </w:p>
               </w:tc>
@@ -278,14 +508,14 @@
           <w:p>
             <w:pPr>
               <w:spacing w:line="276" w:lineRule="auto"/>
+              <w:rPr>
+                <w:b/>
+              </w:rPr>
             </w:pPr>
           </w:p>
         </w:tc>
       </w:tr>
       <w:tr>
-        <w:trPr>
-          <w:trHeight w:val="197"/>
-        </w:trPr>
         <w:tc>
           <w:tcPr>
             <w:tcW w:w="918" w:type="dxa"/>
@@ -380,31 +610,14 @@
               <w:spacing w:line="276" w:lineRule="auto"/>
             </w:pPr>
             <w:r>
-              <w:t>Apply for a DEA Registration</w:t>
+              <w:t>Prepare for DEA Pre-Registration Interview</w:t>
             </w:r>
           </w:p>
-        </w:tc>
-      </w:tr>
-      <w:tr>
-        <w:tc>
-          <w:tcPr>
-            <w:tcW w:w="918" w:type="dxa"/>
-          </w:tcPr>
-          <w:p>
-            <w:pPr>
-              <w:spacing w:line="276" w:lineRule="auto"/>
-            </w:pPr>
-          </w:p>
-        </w:tc>
-        <w:tc>
-          <w:tcPr>
-            <w:tcW w:w="8658" w:type="dxa"/>
-          </w:tcPr>
           <w:tbl>
             <w:tblPr>
               <w:tblStyle w:val="TableGrid"/>
               <w:tblW w:w="0" w:type="auto"/>
-              <w:tblLook w:val="04A0"/>
+              <w:tblLook w:val="04A0" w:firstRow="1" w:lastRow="0" w:firstColumn="1" w:lastColumn="0" w:noHBand="0" w:noVBand="1"/>
             </w:tblPr>
             <w:tblGrid>
               <w:gridCol w:w="787"/>
@@ -430,198 +643,6 @@
                     <w:spacing w:line="276" w:lineRule="auto"/>
                   </w:pPr>
                   <w:r>
-                    <w:t xml:space="preserve">Complete </w:t>
-                  </w:r>
-                  <w:r>
-                    <w:t xml:space="preserve">paper </w:t>
-                  </w:r>
-                  <w:r>
-                    <w:t xml:space="preserve">application (Form 225) at </w:t>
-                  </w:r>
-                  <w:r>
-                    <w:t>http://www.deadiversion.usdoj.gov/drugreg/reg_apps/pdf_apps.htm</w:t>
-                  </w:r>
-                </w:p>
-                <w:p>
-                  <w:pPr>
-                    <w:spacing w:line="276" w:lineRule="auto"/>
-                  </w:pPr>
-                  <w:r>
-                    <w:t>Sample form is available in Manual</w:t>
-                  </w:r>
-                </w:p>
-              </w:tc>
-            </w:tr>
-            <w:tr>
-              <w:tc>
-                <w:tcPr>
-                  <w:tcW w:w="787" w:type="dxa"/>
-                </w:tcPr>
-                <w:p>
-                  <w:pPr>
-                    <w:spacing w:line="276" w:lineRule="auto"/>
-                  </w:pPr>
-                </w:p>
-              </w:tc>
-              <w:tc>
-                <w:tcPr>
-                  <w:tcW w:w="7645" w:type="dxa"/>
-                </w:tcPr>
-                <w:p>
-                  <w:pPr>
-                    <w:spacing w:line="276" w:lineRule="auto"/>
-                  </w:pPr>
-                  <w:r>
-                    <w:t>Apply for “Individual Registration”</w:t>
-                  </w:r>
-                </w:p>
-              </w:tc>
-            </w:tr>
-            <w:tr>
-              <w:tc>
-                <w:tcPr>
-                  <w:tcW w:w="787" w:type="dxa"/>
-                </w:tcPr>
-                <w:p>
-                  <w:pPr>
-                    <w:spacing w:line="276" w:lineRule="auto"/>
-                  </w:pPr>
-                </w:p>
-              </w:tc>
-              <w:tc>
-                <w:tcPr>
-                  <w:tcW w:w="7645" w:type="dxa"/>
-                </w:tcPr>
-                <w:p>
-                  <w:pPr>
-                    <w:spacing w:line="276" w:lineRule="auto"/>
-                  </w:pPr>
-                  <w:r>
-                    <w:t>Use Sample Form as a guide for sections 1, 2, and 6</w:t>
-                  </w:r>
-                </w:p>
-              </w:tc>
-            </w:tr>
-            <w:tr>
-              <w:tc>
-                <w:tcPr>
-                  <w:tcW w:w="787" w:type="dxa"/>
-                </w:tcPr>
-                <w:p>
-                  <w:pPr>
-                    <w:spacing w:line="276" w:lineRule="auto"/>
-                  </w:pPr>
-                </w:p>
-              </w:tc>
-              <w:tc>
-                <w:tcPr>
-                  <w:tcW w:w="7645" w:type="dxa"/>
-                </w:tcPr>
-                <w:p>
-                  <w:pPr>
-                    <w:spacing w:line="276" w:lineRule="auto"/>
-                  </w:pPr>
-                  <w:r>
-                    <w:t>Skip Section 7</w:t>
-                  </w:r>
-                </w:p>
-              </w:tc>
-            </w:tr>
-            <w:tr>
-              <w:tc>
-                <w:tcPr>
-                  <w:tcW w:w="787" w:type="dxa"/>
-                </w:tcPr>
-                <w:p>
-                  <w:pPr>
-                    <w:spacing w:line="276" w:lineRule="auto"/>
-                  </w:pPr>
-                </w:p>
-              </w:tc>
-              <w:tc>
-                <w:tcPr>
-                  <w:tcW w:w="7645" w:type="dxa"/>
-                </w:tcPr>
-                <w:p>
-                  <w:pPr>
-                    <w:spacing w:line="276" w:lineRule="auto"/>
-                  </w:pPr>
-                  <w:r>
-                    <w:t xml:space="preserve">Send signed paper application and </w:t>
-                  </w:r>
-                  <w:r>
-                    <w:rPr>
-                      <w:b/>
-                    </w:rPr>
-                    <w:t>all required attachments</w:t>
-                  </w:r>
-                  <w:r>
-                    <w:t xml:space="preserve"> to:  controlsub@vcu.edu.  Following signature by the Authorized Official in Section 6, the application will be sent to the U.S. Department of Justice in Springfield, VA</w:t>
-                  </w:r>
-                </w:p>
-              </w:tc>
-            </w:tr>
-          </w:tbl>
-          <w:p>
-            <w:pPr>
-              <w:spacing w:line="276" w:lineRule="auto"/>
-            </w:pPr>
-          </w:p>
-        </w:tc>
-      </w:tr>
-      <w:tr>
-        <w:tc>
-          <w:tcPr>
-            <w:tcW w:w="918" w:type="dxa"/>
-          </w:tcPr>
-          <w:p>
-            <w:pPr>
-              <w:spacing w:line="276" w:lineRule="auto"/>
-            </w:pPr>
-          </w:p>
-        </w:tc>
-        <w:tc>
-          <w:tcPr>
-            <w:tcW w:w="8658" w:type="dxa"/>
-          </w:tcPr>
-          <w:p>
-            <w:pPr>
-              <w:spacing w:line="276" w:lineRule="auto"/>
-            </w:pPr>
-            <w:r>
-              <w:t>Prepare for DEA Pre-Registration Interview</w:t>
-            </w:r>
-          </w:p>
-          <w:tbl>
-            <w:tblPr>
-              <w:tblStyle w:val="TableGrid"/>
-              <w:tblW w:w="0" w:type="auto"/>
-              <w:tblLook w:val="04A0"/>
-            </w:tblPr>
-            <w:tblGrid>
-              <w:gridCol w:w="787"/>
-              <w:gridCol w:w="7645"/>
-            </w:tblGrid>
-            <w:tr>
-              <w:tc>
-                <w:tcPr>
-                  <w:tcW w:w="787" w:type="dxa"/>
-                </w:tcPr>
-                <w:p>
-                  <w:pPr>
-                    <w:spacing w:line="276" w:lineRule="auto"/>
-                  </w:pPr>
-                </w:p>
-              </w:tc>
-              <w:tc>
-                <w:tcPr>
-                  <w:tcW w:w="7645" w:type="dxa"/>
-                </w:tcPr>
-                <w:p>
-                  <w:pPr>
-                    <w:spacing w:line="276" w:lineRule="auto"/>
-                  </w:pPr>
-                  <w:r>
                     <w:t>Assemble required documents:  CV, State License, Protocol Information, Inventory Documentation</w:t>
                   </w:r>
                 </w:p>
@@ -788,7 +809,7 @@
     </w:tbl>
     <w:p/>
     <w:sectPr>
-      <w:footerReference w:type="default" r:id="rId6"/>
+      <w:footerReference w:type="default" r:id="rId8"/>
       <w:pgSz w:w="12240" w:h="15840"/>
       <w:pgMar w:top="1440" w:right="1440" w:bottom="1440" w:left="1440" w:header="720" w:footer="720" w:gutter="0"/>
       <w:cols w:space="720"/>
@@ -799,7 +820,7 @@
 </file>
 
 <file path=word/endnotes.xml><?xml version="1.0" encoding="utf-8"?>
-<w:endnotes xmlns:ve="http://schemas.openxmlformats.org/markup-compatibility/2006" xmlns:o="urn:schemas-microsoft-com:office:office" xmlns:r="http://schemas.openxmlformats.org/officeDocument/2006/relationships" xmlns:m="http://schemas.openxmlformats.org/officeDocument/2006/math" xmlns:v="urn:schemas-microsoft-com:vml" xmlns:wp="http://schemas.openxmlformats.org/drawingml/2006/wordprocessingDrawing" xmlns:w10="urn:schemas-microsoft-com:office:word" xmlns:w="http://schemas.openxmlformats.org/wordprocessingml/2006/main" xmlns:wne="http://schemas.microsoft.com/office/word/2006/wordml">
+<w:endnotes xmlns:wpc="http://schemas.microsoft.com/office/word/2010/wordprocessingCanvas" xmlns:mc="http://schemas.openxmlformats.org/markup-compatibility/2006" xmlns:o="urn:schemas-microsoft-com:office:office" xmlns:r="http://schemas.openxmlformats.org/officeDocument/2006/relationships" xmlns:m="http://schemas.openxmlformats.org/officeDocument/2006/math" xmlns:v="urn:schemas-microsoft-com:vml" xmlns:wp14="http://schemas.microsoft.com/office/word/2010/wordprocessingDrawing" xmlns:wp="http://schemas.openxmlformats.org/drawingml/2006/wordprocessingDrawing" xmlns:w10="urn:schemas-microsoft-com:office:word" xmlns:w="http://schemas.openxmlformats.org/wordprocessingml/2006/main" xmlns:w14="http://schemas.microsoft.com/office/word/2010/wordml" xmlns:wpg="http://schemas.microsoft.com/office/word/2010/wordprocessingGroup" xmlns:wpi="http://schemas.microsoft.com/office/word/2010/wordprocessingInk" xmlns:wne="http://schemas.microsoft.com/office/word/2006/wordml" xmlns:wps="http://schemas.microsoft.com/office/word/2010/wordprocessingShape" mc:Ignorable="w14 wp14">
   <w:endnote w:type="separator" w:id="-1">
     <w:p>
       <w:r>
@@ -818,7 +839,7 @@
 </file>
 
 <file path=word/footer1.xml><?xml version="1.0" encoding="utf-8"?>
-<w:ftr xmlns:ve="http://schemas.openxmlformats.org/markup-compatibility/2006" xmlns:o="urn:schemas-microsoft-com:office:office" xmlns:r="http://schemas.openxmlformats.org/officeDocument/2006/relationships" xmlns:m="http://schemas.openxmlformats.org/officeDocument/2006/math" xmlns:v="urn:schemas-microsoft-com:vml" xmlns:wp="http://schemas.openxmlformats.org/drawingml/2006/wordprocessingDrawing" xmlns:w10="urn:schemas-microsoft-com:office:word" xmlns:w="http://schemas.openxmlformats.org/wordprocessingml/2006/main" xmlns:wne="http://schemas.microsoft.com/office/word/2006/wordml">
+<w:ftr xmlns:wpc="http://schemas.microsoft.com/office/word/2010/wordprocessingCanvas" xmlns:mc="http://schemas.openxmlformats.org/markup-compatibility/2006" xmlns:o="urn:schemas-microsoft-com:office:office" xmlns:r="http://schemas.openxmlformats.org/officeDocument/2006/relationships" xmlns:m="http://schemas.openxmlformats.org/officeDocument/2006/math" xmlns:v="urn:schemas-microsoft-com:vml" xmlns:wp14="http://schemas.microsoft.com/office/word/2010/wordprocessingDrawing" xmlns:wp="http://schemas.openxmlformats.org/drawingml/2006/wordprocessingDrawing" xmlns:w10="urn:schemas-microsoft-com:office:word" xmlns:w="http://schemas.openxmlformats.org/wordprocessingml/2006/main" xmlns:w14="http://schemas.microsoft.com/office/word/2010/wordml" xmlns:wpg="http://schemas.microsoft.com/office/word/2010/wordprocessingGroup" xmlns:wpi="http://schemas.microsoft.com/office/word/2010/wordprocessingInk" xmlns:wne="http://schemas.microsoft.com/office/word/2006/wordml" xmlns:wps="http://schemas.microsoft.com/office/word/2010/wordprocessingShape" mc:Ignorable="w14 wp14">
   <w:p>
     <w:pPr>
       <w:pStyle w:val="Footer"/>
@@ -832,7 +853,14 @@
         <w:sz w:val="16"/>
         <w:szCs w:val="16"/>
       </w:rPr>
-      <w:t>ORSP – August 2013</w:t>
+      <w:t>ORSP – August 201</w:t>
+    </w:r>
+    <w:r>
+      <w:rPr>
+        <w:sz w:val="16"/>
+        <w:szCs w:val="16"/>
+      </w:rPr>
+      <w:t>5</w:t>
     </w:r>
   </w:p>
   <w:p>
@@ -844,7 +872,7 @@
 </file>
 
 <file path=word/footnotes.xml><?xml version="1.0" encoding="utf-8"?>
-<w:footnotes xmlns:ve="http://schemas.openxmlformats.org/markup-compatibility/2006" xmlns:o="urn:schemas-microsoft-com:office:office" xmlns:r="http://schemas.openxmlformats.org/officeDocument/2006/relationships" xmlns:m="http://schemas.openxmlformats.org/officeDocument/2006/math" xmlns:v="urn:schemas-microsoft-com:vml" xmlns:wp="http://schemas.openxmlformats.org/drawingml/2006/wordprocessingDrawing" xmlns:w10="urn:schemas-microsoft-com:office:word" xmlns:w="http://schemas.openxmlformats.org/wordprocessingml/2006/main" xmlns:wne="http://schemas.microsoft.com/office/word/2006/wordml">
+<w:footnotes xmlns:wpc="http://schemas.microsoft.com/office/word/2010/wordprocessingCanvas" xmlns:mc="http://schemas.openxmlformats.org/markup-compatibility/2006" xmlns:o="urn:schemas-microsoft-com:office:office" xmlns:r="http://schemas.openxmlformats.org/officeDocument/2006/relationships" xmlns:m="http://schemas.openxmlformats.org/officeDocument/2006/math" xmlns:v="urn:schemas-microsoft-com:vml" xmlns:wp14="http://schemas.microsoft.com/office/word/2010/wordprocessingDrawing" xmlns:wp="http://schemas.openxmlformats.org/drawingml/2006/wordprocessingDrawing" xmlns:w10="urn:schemas-microsoft-com:office:word" xmlns:w="http://schemas.openxmlformats.org/wordprocessingml/2006/main" xmlns:w14="http://schemas.microsoft.com/office/word/2010/wordml" xmlns:wpg="http://schemas.microsoft.com/office/word/2010/wordprocessingGroup" xmlns:wpi="http://schemas.microsoft.com/office/word/2010/wordprocessingInk" xmlns:wne="http://schemas.microsoft.com/office/word/2006/wordml" xmlns:wps="http://schemas.microsoft.com/office/word/2010/wordprocessingShape" mc:Ignorable="w14 wp14">
   <w:footnote w:type="separator" w:id="-1">
     <w:p>
       <w:r>
@@ -863,7 +891,7 @@
 </file>
 
 <file path=word/styles.xml><?xml version="1.0" encoding="utf-8"?>
-<w:styles xmlns:r="http://schemas.openxmlformats.org/officeDocument/2006/relationships" xmlns:w="http://schemas.openxmlformats.org/wordprocessingml/2006/main">
+<w:styles xmlns:mc="http://schemas.openxmlformats.org/markup-compatibility/2006" xmlns:r="http://schemas.openxmlformats.org/officeDocument/2006/relationships" xmlns:w="http://schemas.openxmlformats.org/wordprocessingml/2006/main" xmlns:w14="http://schemas.microsoft.com/office/word/2010/wordml" mc:Ignorable="w14">
   <w:docDefaults>
     <w:rPrDefault>
       <w:rPr>
@@ -1030,7 +1058,6 @@
     <w:uiPriority w:val="99"/>
     <w:semiHidden/>
     <w:unhideWhenUsed/>
-    <w:qFormat/>
     <w:tblPr>
       <w:tblInd w:w="0" w:type="dxa"/>
       <w:tblCellMar>
@@ -1053,7 +1080,6 @@
     <w:uiPriority w:val="59"/>
     <w:rsid w:val="00474FCB"/>
     <w:tblPr>
-      <w:tblInd w:w="0" w:type="dxa"/>
       <w:tblBorders>
         <w:top w:val="single" w:sz="4" w:space="0" w:color="auto"/>
         <w:left w:val="single" w:sz="4" w:space="0" w:color="auto"/>
@@ -1062,12 +1088,6 @@
         <w:insideH w:val="single" w:sz="4" w:space="0" w:color="auto"/>
         <w:insideV w:val="single" w:sz="4" w:space="0" w:color="auto"/>
       </w:tblBorders>
-      <w:tblCellMar>
-        <w:top w:w="0" w:type="dxa"/>
-        <w:left w:w="108" w:type="dxa"/>
-        <w:bottom w:w="0" w:type="dxa"/>
-        <w:right w:w="108" w:type="dxa"/>
-      </w:tblCellMar>
     </w:tblPr>
   </w:style>
   <w:style w:type="paragraph" w:styleId="Header">
@@ -1075,7 +1095,6 @@
     <w:basedOn w:val="Normal"/>
     <w:link w:val="HeaderChar"/>
     <w:uiPriority w:val="99"/>
-    <w:semiHidden/>
     <w:unhideWhenUsed/>
     <w:rsid w:val="0018444F"/>
     <w:pPr>
@@ -1090,7 +1109,6 @@
     <w:basedOn w:val="DefaultParagraphFont"/>
     <w:link w:val="Header"/>
     <w:uiPriority w:val="99"/>
-    <w:semiHidden/>
     <w:rsid w:val="0018444F"/>
   </w:style>
   <w:style w:type="paragraph" w:styleId="Footer">
@@ -1140,6 +1158,207 @@
       <w:sz w:val="16"/>
       <w:szCs w:val="16"/>
     </w:rPr>
+  </w:style>
+  <w:style w:type="character" w:styleId="Hyperlink">
+    <w:name w:val="Hyperlink"/>
+    <w:basedOn w:val="DefaultParagraphFont"/>
+    <w:uiPriority w:val="99"/>
+    <w:unhideWhenUsed/>
+    <w:rsid w:val="00210CCC"/>
+    <w:rPr>
+      <w:color w:val="0000FF" w:themeColor="hyperlink"/>
+      <w:u w:val="single"/>
+    </w:rPr>
+  </w:style>
+</w:styles>
+</file>
+
+<file path=word/stylesWithEffects.xml><?xml version="1.0" encoding="utf-8"?>
+<w:styles xmlns:wpc="http://schemas.microsoft.com/office/word/2010/wordprocessingCanvas" xmlns:mc="http://schemas.openxmlformats.org/markup-compatibility/2006" xmlns:o="urn:schemas-microsoft-com:office:office" xmlns:r="http://schemas.openxmlformats.org/officeDocument/2006/relationships" xmlns:m="http://schemas.openxmlformats.org/officeDocument/2006/math" xmlns:v="urn:schemas-microsoft-com:vml" xmlns:wp14="http://schemas.microsoft.com/office/word/2010/wordprocessingDrawing" xmlns:wp="http://schemas.openxmlformats.org/drawingml/2006/wordprocessingDrawing" xmlns:w10="urn:schemas-microsoft-com:office:word" xmlns:w="http://schemas.openxmlformats.org/wordprocessingml/2006/main" xmlns:w14="http://schemas.microsoft.com/office/word/2010/wordml" xmlns:wpg="http://schemas.microsoft.com/office/word/2010/wordprocessingGroup" xmlns:wpi="http://schemas.microsoft.com/office/word/2010/wordprocessingInk" xmlns:wne="http://schemas.microsoft.com/office/word/2006/wordml" xmlns:wps="http://schemas.microsoft.com/office/word/2010/wordprocessingShape" mc:Ignorable="w14 wp14">
+  <w:docDefaults>
+    <w:rPrDefault>
+      <w:rPr>
+        <w:rFonts w:asciiTheme="minorHAnsi" w:eastAsiaTheme="minorEastAsia" w:hAnsiTheme="minorHAnsi" w:cstheme="minorBidi"/>
+        <w:sz w:val="22"/>
+        <w:szCs w:val="22"/>
+        <w:lang w:val="en-US" w:eastAsia="en-US" w:bidi="ar-SA"/>
+      </w:rPr>
+    </w:rPrDefault>
+    <w:pPrDefault>
+      <w:pPr>
+        <w:spacing w:after="200" w:line="276" w:lineRule="auto"/>
+      </w:pPr>
+    </w:pPrDefault>
+  </w:docDefaults>
+  <w:latentStyles w:defLockedState="0" w:defUIPriority="99" w:defSemiHidden="1" w:defUnhideWhenUsed="1" w:defQFormat="0" w:count="267">
+    <w:lsdException w:name="Normal" w:semiHidden="0" w:uiPriority="0" w:unhideWhenUsed="0" w:qFormat="1"/>
+    <w:lsdException w:name="heading 1" w:semiHidden="0" w:uiPriority="9" w:unhideWhenUsed="0" w:qFormat="1"/>
+    <w:lsdException w:name="heading 2" w:uiPriority="9" w:qFormat="1"/>
+    <w:lsdException w:name="heading 3" w:uiPriority="9" w:qFormat="1"/>
+    <w:lsdException w:name="heading 4" w:uiPriority="9" w:qFormat="1"/>
+    <w:lsdException w:name="heading 5" w:uiPriority="9" w:qFormat="1"/>
+    <w:lsdException w:name="heading 6" w:uiPriority="9" w:qFormat="1"/>
+    <w:lsdException w:name="heading 7" w:uiPriority="9" w:qFormat="1"/>
+    <w:lsdException w:name="heading 8" w:uiPriority="9" w:qFormat="1"/>
+    <w:lsdException w:name="heading 9" w:uiPriority="9" w:qFormat="1"/>
+    <w:lsdException w:name="toc 1" w:uiPriority="39"/>
+    <w:lsdException w:name="toc 2" w:uiPriority="39"/>
+    <w:lsdException w:name="toc 3" w:uiPriority="39"/>
+    <w:lsdException w:name="toc 4" w:uiPriority="39"/>
+    <w:lsdException w:name="toc 5" w:uiPriority="39"/>
+    <w:lsdException w:name="toc 6" w:uiPriority="39"/>
+    <w:lsdException w:name="toc 7" w:uiPriority="39"/>
+    <w:lsdException w:name="toc 8" w:uiPriority="39"/>
+    <w:lsdException w:name="toc 9" w:uiPriority="39"/>
+    <w:lsdException w:name="caption" w:uiPriority="35" w:qFormat="1"/>
+    <w:lsdException w:name="Title" w:semiHidden="0" w:uiPriority="10" w:unhideWhenUsed="0" w:qFormat="1"/>
+    <w:lsdException w:name="Default Paragraph Font" w:uiPriority="1"/>
+    <w:lsdException w:name="Subtitle" w:semiHidden="0" w:uiPriority="11" w:unhideWhenUsed="0" w:qFormat="1"/>
+    <w:lsdException w:name="Strong" w:semiHidden="0" w:uiPriority="22" w:unhideWhenUsed="0" w:qFormat="1"/>
+    <w:lsdException w:name="Emphasis" w:semiHidden="0" w:uiPriority="20" w:unhideWhenUsed="0" w:qFormat="1"/>
+    <w:lsdException w:name="Table Grid" w:semiHidden="0" w:uiPriority="59" w:unhideWhenUsed="0"/>
+    <w:lsdException w:name="Placeholder Text" w:unhideWhenUsed="0"/>
+    <w:lsdException w:name="No Spacing" w:semiHidden="0" w:uiPriority="1" w:unhideWhenUsed="0" w:qFormat="1"/>
+    <w:lsdException w:name="Light Shading" w:semiHidden="0" w:uiPriority="60" w:unhideWhenUsed="0"/>
+    <w:lsdException w:name="Light List" w:semiHidden="0" w:uiPriority="61" w:unhideWhenUsed="0"/>
+    <w:lsdException w:name="Light Grid" w:semiHidden="0" w:uiPriority="62" w:unhideWhenUsed="0"/>
+    <w:lsdException w:name="Medium Shading 1" w:semiHidden="0" w:uiPriority="63" w:unhideWhenUsed="0"/>
+    <w:lsdException w:name="Medium Shading 2" w:semiHidden="0" w:uiPriority="64" w:unhideWhenUsed="0"/>
+    <w:lsdException w:name="Medium List 1" w:semiHidden="0" w:uiPriority="65" w:unhideWhenUsed="0"/>
+    <w:lsdException w:name="Medium List 2" w:semiHidden="0" w:uiPriority="66" w:unhideWhenUsed="0"/>
+    <w:lsdException w:name="Medium Grid 1" w:semiHidden="0" w:uiPriority="67" w:unhideWhenUsed="0"/>
+    <w:lsdException w:name="Medium Grid 2" w:semiHidden="0" w:uiPriority="68" w:unhideWhenUsed="0"/>
+    <w:lsdException w:name="Medium Grid 3" w:semiHidden="0" w:uiPriority="69" w:unhideWhenUsed="0"/>
+    <w:lsdException w:name="Dark List" w:semiHidden="0" w:uiPriority="70" w:unhideWhenUsed="0"/>
+    <w:lsdException w:name="Colorful Shading" w:semiHidden="0" w:uiPriority="71" w:unhideWhenUsed="0"/>
+    <w:lsdException w:name="Colorful List" w:semiHidden="0" w:uiPriority="72" w:unhideWhenUsed="0"/>
+    <w:lsdException w:name="Colorful Grid" w:semiHidden="0" w:uiPriority="73" w:unhideWhenUsed="0"/>
+    <w:lsdException w:name="Light Shading Accent 1" w:semiHidden="0" w:uiPriority="60" w:unhideWhenUsed="0"/>
+    <w:lsdException w:name="Light List Accent 1" w:semiHidden="0" w:uiPriority="61" w:unhideWhenUsed="0"/>
+    <w:lsdException w:name="Light Grid Accent 1" w:semiHidden="0" w:uiPriority="62" w:unhideWhenUsed="0"/>
+    <w:lsdException w:name="Medium Shading 1 Accent 1" w:semiHidden="0" w:uiPriority="63" w:unhideWhenUsed="0"/>
+    <w:lsdException w:name="Medium Shading 2 Accent 1" w:semiHidden="0" w:uiPriority="64" w:unhideWhenUsed="0"/>
+    <w:lsdException w:name="Medium List 1 Accent 1" w:semiHidden="0" w:uiPriority="65" w:unhideWhenUsed="0"/>
+    <w:lsdException w:name="Revision" w:unhideWhenUsed="0"/>
+    <w:lsdException w:name="List Paragraph" w:semiHidden="0" w:uiPriority="34" w:unhideWhenUsed="0" w:qFormat="1"/>
+    <w:lsdException w:name="Quote" w:semiHidden="0" w:uiPriority="29" w:unhideWhenUsed="0" w:qFormat="1"/>
+    <w:lsdException w:name="Intense Quote" w:semiHidden="0" w:uiPriority="30" w:unhideWhenUsed="0" w:qFormat="1"/>
+    <w:lsdException w:name="Medium List 2 Accent 1" w:semiHidden="0" w:uiPriority="66" w:unhideWhenUsed="0"/>
+    <w:lsdException w:name="Medium Grid 1 Accent 1" w:semiHidden="0" w:uiPriority="67" w:unhideWhenUsed="0"/>
+    <w:lsdException w:name="Medium Grid 2 Accent 1" w:semiHidden="0" w:uiPriority="68" w:unhideWhenUsed="0"/>
+    <w:lsdException w:name="Medium Grid 3 Accent 1" w:semiHidden="0" w:uiPriority="69" w:unhideWhenUsed="0"/>
+    <w:lsdException w:name="Dark List Accent 1" w:semiHidden="0" w:uiPriority="70" w:unhideWhenUsed="0"/>
+    <w:lsdException w:name="Colorful Shading Accent 1" w:semiHidden="0" w:uiPriority="71" w:unhideWhenUsed="0"/>
+    <w:lsdException w:name="Colorful List Accent 1" w:semiHidden="0" w:uiPriority="72" w:unhideWhenUsed="0"/>
+    <w:lsdException w:name="Colorful Grid Accent 1" w:semiHidden="0" w:uiPriority="73" w:unhideWhenUsed="0"/>
+    <w:lsdException w:name="Light Shading Accent 2" w:semiHidden="0" w:uiPriority="60" w:unhideWhenUsed="0"/>
+    <w:lsdException w:name="Light List Accent 2" w:semiHidden="0" w:uiPriority="61" w:unhideWhenUsed="0"/>
+    <w:lsdException w:name="Light Grid Accent 2" w:semiHidden="0" w:uiPriority="62" w:unhideWhenUsed="0"/>
+    <w:lsdException w:name="Medium Shading 1 Accent 2" w:semiHidden="0" w:uiPriority="63" w:unhideWhenUsed="0"/>
+    <w:lsdException w:name="Medium Shading 2 Accent 2" w:semiHidden="0" w:uiPriority="64" w:unhideWhenUsed="0"/>
+    <w:lsdException w:name="Medium List 1 Accent 2" w:semiHidden="0" w:uiPriority="65" w:unhideWhenUsed="0"/>
+    <w:lsdException w:name="Medium List 2 Accent 2" w:semiHidden="0" w:uiPriority="66" w:unhideWhenUsed="0"/>
+    <w:lsdException w:name="Medium Grid 1 Accent 2" w:semiHidden="0" w:uiPriority="67" w:unhideWhenUsed="0"/>
+    <w:lsdException w:name="Medium Grid 2 Accent 2" w:semiHidden="0" w:uiPriority="68" w:unhideWhenUsed="0"/>
+    <w:lsdException w:name="Medium Grid 3 Accent 2" w:semiHidden="0" w:uiPriority="69" w:unhideWhenUsed="0"/>
+    <w:lsdException w:name="Dark List Accent 2" w:semiHidden="0" w:uiPriority="70" w:unhideWhenUsed="0"/>
+    <w:lsdException w:name="Colorful Shading Accent 2" w:semiHidden="0" w:uiPriority="71" w:unhideWhenUsed="0"/>
+    <w:lsdException w:name="Colorful List Accent 2" w:semiHidden="0" w:uiPriority="72" w:unhideWhenUsed="0"/>
+    <w:lsdException w:name="Colorful Grid Accent 2" w:semiHidden="0" w:uiPriority="73" w:unhideWhenUsed="0"/>
+    <w:lsdException w:name="Light Shading Accent 3" w:semiHidden="0" w:uiPriority="60" w:unhideWhenUsed="0"/>
+    <w:lsdException w:name="Light List Accent 3" w:semiHidden="0" w:uiPriority="61" w:unhideWhenUsed="0"/>
+    <w:lsdException w:name="Light Grid Accent 3" w:semiHidden="0" w:uiPriority="62" w:unhideWhenUsed="0"/>
+    <w:lsdException w:name="Medium Shading 1 Accent 3" w:semiHidden="0" w:uiPriority="63" w:unhideWhenUsed="0"/>
+    <w:lsdException w:name="Medium Shading 2 Accent 3" w:semiHidden="0" w:uiPriority="64" w:unhideWhenUsed="0"/>
+    <w:lsdException w:name="Medium List 1 Accent 3" w:semiHidden="0" w:uiPriority="65" w:unhideWhenUsed="0"/>
+    <w:lsdException w:name="Medium List 2 Accent 3" w:semiHidden="0" w:uiPriority="66" w:unhideWhenUsed="0"/>
+    <w:lsdException w:name="Medium Grid 1 Accent 3" w:semiHidden="0" w:uiPriority="67" w:unhideWhenUsed="0"/>
+    <w:lsdException w:name="Medium Grid 2 Accent 3" w:semiHidden="0" w:uiPriority="68" w:unhideWhenUsed="0"/>
+    <w:lsdException w:name="Medium Grid 3 Accent 3" w:semiHidden="0" w:uiPriority="69" w:unhideWhenUsed="0"/>
+    <w:lsdException w:name="Dark List Accent 3" w:semiHidden="0" w:uiPriority="70" w:unhideWhenUsed="0"/>
+    <w:lsdException w:name="Colorful Shading Accent 3" w:semiHidden="0" w:uiPriority="71" w:unhideWhenUsed="0"/>
+    <w:lsdException w:name="Colorful List Accent 3" w:semiHidden="0" w:uiPriority="72" w:unhideWhenUsed="0"/>
+    <w:lsdException w:name="Colorful Grid Accent 3" w:semiHidden="0" w:uiPriority="73" w:unhideWhenUsed="0"/>
+    <w:lsdException w:name="Light Shading Accent 4" w:semiHidden="0" w:uiPriority="60" w:unhideWhenUsed="0"/>
+    <w:lsdException w:name="Light List Accent 4" w:semiHidden="0" w:uiPriority="61" w:unhideWhenUsed="0"/>
+    <w:lsdException w:name="Light Grid Accent 4" w:semiHidden="0" w:uiPriority="62" w:unhideWhenUsed="0"/>
+    <w:lsdException w:name="Medium Shading 1 Accent 4" w:semiHidden="0" w:uiPriority="63" w:unhideWhenUsed="0"/>
+    <w:lsdException w:name="Medium Shading 2 Accent 4" w:semiHidden="0" w:uiPriority="64" w:unhideWhenUsed="0"/>
+    <w:lsdException w:name="Medium List 1 Accent 4" w:semiHidden="0" w:uiPriority="65" w:unhideWhenUsed="0"/>
+    <w:lsdException w:name="Medium List 2 Accent 4" w:semiHidden="0" w:uiPriority="66" w:unhideWhenUsed="0"/>
+    <w:lsdException w:name="Medium Grid 1 Accent 4" w:semiHidden="0" w:uiPriority="67" w:unhideWhenUsed="0"/>
+    <w:lsdException w:name="Medium Grid 2 Accent 4" w:semiHidden="0" w:uiPriority="68" w:unhideWhenUsed="0"/>
+    <w:lsdException w:name="Medium Grid 3 Accent 4" w:semiHidden="0" w:uiPriority="69" w:unhideWhenUsed="0"/>
+    <w:lsdException w:name="Dark List Accent 4" w:semiHidden="0" w:uiPriority="70" w:unhideWhenUsed="0"/>
+    <w:lsdException w:name="Colorful Shading Accent 4" w:semiHidden="0" w:uiPriority="71" w:unhideWhenUsed="0"/>
+    <w:lsdException w:name="Colorful List Accent 4" w:semiHidden="0" w:uiPriority="72" w:unhideWhenUsed="0"/>
+    <w:lsdException w:name="Colorful Grid Accent 4" w:semiHidden="0" w:uiPriority="73" w:unhideWhenUsed="0"/>
+    <w:lsdException w:name="Light Shading Accent 5" w:semiHidden="0" w:uiPriority="60" w:unhideWhenUsed="0"/>
+    <w:lsdException w:name="Light List Accent 5" w:semiHidden="0" w:uiPriority="61" w:unhideWhenUsed="0"/>
+    <w:lsdException w:name="Light Grid Accent 5" w:semiHidden="0" w:uiPriority="62" w:unhideWhenUsed="0"/>
+    <w:lsdException w:name="Medium Shading 1 Accent 5" w:semiHidden="0" w:uiPriority="63" w:unhideWhenUsed="0"/>
+    <w:lsdException w:name="Medium Shading 2 Accent 5" w:semiHidden="0" w:uiPriority="64" w:unhideWhenUsed="0"/>
+    <w:lsdException w:name="Medium List 1 Accent 5" w:semiHidden="0" w:uiPriority="65" w:unhideWhenUsed="0"/>
+    <w:lsdException w:name="Medium List 2 Accent 5" w:semiHidden="0" w:uiPriority="66" w:unhideWhenUsed="0"/>
+    <w:lsdException w:name="Medium Grid 1 Accent 5" w:semiHidden="0" w:uiPriority="67" w:unhideWhenUsed="0"/>
+    <w:lsdException w:name="Medium Grid 2 Accent 5" w:semiHidden="0" w:uiPriority="68" w:unhideWhenUsed="0"/>
+    <w:lsdException w:name="Medium Grid 3 Accent 5" w:semiHidden="0" w:uiPriority="69" w:unhideWhenUsed="0"/>
+    <w:lsdException w:name="Dark List Accent 5" w:semiHidden="0" w:uiPriority="70" w:unhideWhenUsed="0"/>
+    <w:lsdException w:name="Colorful Shading Accent 5" w:semiHidden="0" w:uiPriority="71" w:unhideWhenUsed="0"/>
+    <w:lsdException w:name="Colorful List Accent 5" w:semiHidden="0" w:uiPriority="72" w:unhideWhenUsed="0"/>
+    <w:lsdException w:name="Colorful Grid Accent 5" w:semiHidden="0" w:uiPriority="73" w:unhideWhenUsed="0"/>
+    <w:lsdException w:name="Light Shading Accent 6" w:semiHidden="0" w:uiPriority="60" w:unhideWhenUsed="0"/>
+    <w:lsdException w:name="Light List Accent 6" w:semiHidden="0" w:uiPriority="61" w:unhideWhenUsed="0"/>
+    <w:lsdException w:name="Light Grid Accent 6" w:semiHidden="0" w:uiPriority="62" w:unhideWhenUsed="0"/>
+    <w:lsdException w:name="Medium Shading 1 Accent 6" w:semiHidden="0" w:uiPriority="63" w:unhideWhenUsed="0"/>
+    <w:lsdException w:name="Medium Shading 2 Accent 6" w:semiHidden="0" w:uiPriority="64" w:unhideWhenUsed="0"/>
+    <w:lsdException w:name="Medium List 1 Accent 6" w:semiHidden="0" w:uiPriority="65" w:unhideWhenUsed="0"/>
+    <w:lsdException w:name="Medium List 2 Accent 6" w:semiHidden="0" w:uiPriority="66" w:unhideWhenUsed="0"/>
+    <w:lsdException w:name="Medium Grid 1 Accent 6" w:semiHidden="0" w:uiPriority="67" w:unhideWhenUsed="0"/>
+    <w:lsdException w:name="Medium Grid 2 Accent 6" w:semiHidden="0" w:uiPriority="68" w:unhideWhenUsed="0"/>
+    <w:lsdException w:name="Medium Grid 3 Accent 6" w:semiHidden="0" w:uiPriority="69" w:unhideWhenUsed="0"/>
+    <w:lsdException w:name="Dark List Accent 6" w:semiHidden="0" w:uiPriority="70" w:unhideWhenUsed="0"/>
+    <w:lsdException w:name="Colorful Shading Accent 6" w:semiHidden="0" w:uiPriority="71" w:unhideWhenUsed="0"/>
+    <w:lsdException w:name="Colorful List Accent 6" w:semiHidden="0" w:uiPriority="72" w:unhideWhenUsed="0"/>
+    <w:lsdException w:name="Colorful Grid Accent 6" w:semiHidden="0" w:uiPriority="73" w:unhideWhenUsed="0"/>
+    <w:lsdException w:name="Subtle Emphasis" w:semiHidden="0" w:uiPriority="19" w:unhideWhenUsed="0" w:qFormat="1"/>
+    <w:lsdException w:name="Intense Emphasis" w:semiHidden="0" w:uiPriority="21" w:unhideWhenUsed="0" w:qFormat="1"/>
+    <w:lsdException w:name="Subtle Reference" w:semiHidden="0" w:uiPriority="31" w:unhideWhenUsed="0" w:qFormat="1"/>
+    <w:lsdException w:name="Intense Reference" w:semiHidden="0" w:uiPriority="32" w:unhideWhenUsed="0" w:qFormat="1"/>
+    <w:lsdException w:name="Book Title" w:semiHidden="0" w:uiPriority="33" w:unhideWhenUsed="0" w:qFormat="1"/>
+    <w:lsdException w:name="Bibliography" w:uiPriority="37"/>
+    <w:lsdException w:name="TOC Heading" w:uiPriority="39" w:qFormat="1"/>
+  </w:latentStyles>
+  <w:style w:type="paragraph" w:default="1" w:styleId="Normal">
+    <w:name w:val="Normal"/>
+    <w:qFormat/>
+  </w:style>
+  <w:style w:type="character" w:default="1" w:styleId="DefaultParagraphFont">
+    <w:name w:val="Default Paragraph Font"/>
+    <w:uiPriority w:val="1"/>
+    <w:semiHidden/>
+    <w:unhideWhenUsed/>
+  </w:style>
+  <w:style w:type="table" w:default="1" w:styleId="TableNormal">
+    <w:name w:val="Normal Table"/>
+    <w:uiPriority w:val="99"/>
+    <w:semiHidden/>
+    <w:unhideWhenUsed/>
+    <w:tblPr>
+      <w:tblInd w:w="0" w:type="dxa"/>
+      <w:tblCellMar>
+        <w:top w:w="0" w:type="dxa"/>
+        <w:left w:w="108" w:type="dxa"/>
+        <w:bottom w:w="0" w:type="dxa"/>
+        <w:right w:w="108" w:type="dxa"/>
+      </w:tblCellMar>
+    </w:tblPr>
+  </w:style>
+  <w:style w:type="numbering" w:default="1" w:styleId="NoList">
+    <w:name w:val="No List"/>
+    <w:uiPriority w:val="99"/>
+    <w:semiHidden/>
+    <w:unhideWhenUsed/>
   </w:style>
 </w:styles>
 </file>

</xml_diff>